<commit_message>
Resaltando texto en negrita (observación previa a instalar paquetes)
</commit_message>
<xml_diff>
--- a/Instalar R y RStudio.docx
+++ b/Instalar R y RStudio.docx
@@ -868,6 +868,9 @@
         <w:t xml:space="preserve"> </w:t>
       </w:r>
       <w:r>
+        <w:rPr>
+          <w:noProof/>
+        </w:rPr>
         <w:drawing>
           <wp:anchor distT="0" distB="0" distL="114300" distR="114300" simplePos="0" relativeHeight="251665408" behindDoc="0" locked="0" layoutInCell="1" allowOverlap="1" wp14:anchorId="1B51CD41" wp14:editId="4A64D34B">
             <wp:simplePos x="0" y="0"/>
@@ -1186,7 +1189,17 @@
         <w:t xml:space="preserve"> </w:t>
       </w:r>
       <w:r>
-        <w:t>guion (viñeta)…. ojo no copies el guion, solo el código.</w:t>
+        <w:t xml:space="preserve">guion (viñeta)…. </w:t>
+      </w:r>
+      <w:r>
+        <w:rPr>
+          <w:b/>
+          <w:bCs/>
+        </w:rPr>
+        <w:t>ojo no copies el guion, solo el código</w:t>
+      </w:r>
+      <w:r>
+        <w:t>.</w:t>
       </w:r>
     </w:p>
     <w:p>
@@ -1353,6 +1366,9 @@
     <w:p/>
     <w:p>
       <w:r>
+        <w:rPr>
+          <w:noProof/>
+        </w:rPr>
         <w:drawing>
           <wp:anchor distT="0" distB="0" distL="114300" distR="114300" simplePos="0" relativeHeight="251668480" behindDoc="1" locked="0" layoutInCell="1" allowOverlap="1" wp14:anchorId="38D7FFC3" wp14:editId="3EC3AD7E">
             <wp:simplePos x="0" y="0"/>
@@ -2085,6 +2101,7 @@
   <w:style w:type="character" w:default="1" w:styleId="Fuentedeprrafopredeter">
     <w:name w:val="Default Paragraph Font"/>
     <w:uiPriority w:val="1"/>
+    <w:semiHidden/>
     <w:unhideWhenUsed/>
   </w:style>
   <w:style w:type="table" w:default="1" w:styleId="Tablanormal">

</xml_diff>